<commit_message>
fixed page, fixed act for a state changement in test
</commit_message>
<xml_diff>
--- a/Cahier+de+recette+du+site+724events+à+compléter.docx
+++ b/Cahier+de+recette+du+site+724events+à+compléter.docx
@@ -517,18 +517,18 @@
               <w:bottom w:val="single" w:color="ffffff" w:sz="6"/>
               <w:right w:val="single" w:color="ffffff" w:sz="6"/>
             </w:tcBorders>
-            <w:shd w:color="000000" w:fill="ffffff" w:val="clear"/>
-            <w:tcMar>
-              <w:left w:w="40" w:type="dxa"/>
-              <w:right w:w="40" w:type="dxa"/>
-            </w:tcMar>
-            <w:vAlign w:val="center"/>
-          </w:tcPr>
-          <w:p>
-            <w:pPr>
-              <w:spacing w:before="0" w:after="0" w:line="276"/>
-              <w:ind w:right="0" w:left="0" w:firstLine="0"/>
-              <w:jc w:val="center"/>
+            <w:shd w:color="000000" w:fill="auto" w:val="clear"/>
+            <w:tcMar>
+              <w:left w:w="40" w:type="dxa"/>
+              <w:right w:w="40" w:type="dxa"/>
+            </w:tcMar>
+            <w:vAlign w:val="center"/>
+          </w:tcPr>
+          <w:p>
+            <w:pPr>
+              <w:spacing w:before="0" w:after="0" w:line="276"/>
+              <w:ind w:right="0" w:left="0" w:firstLine="0"/>
+              <w:jc w:val="left"/>
               <w:rPr>
                 <w:rFonts w:ascii="Calibri" w:hAnsi="Calibri" w:cs="Calibri" w:eastAsia="Calibri"/>
                 <w:color w:val="auto"/>
@@ -549,7 +549,7 @@
               <w:bottom w:val="single" w:color="ffffff" w:sz="6"/>
               <w:right w:val="single" w:color="ffffff" w:sz="6"/>
             </w:tcBorders>
-            <w:shd w:color="000000" w:fill="ffffff" w:val="clear"/>
+            <w:shd w:color="000000" w:fill="auto" w:val="clear"/>
             <w:tcMar>
               <w:left w:w="40" w:type="dxa"/>
               <w:right w:w="40" w:type="dxa"/>
@@ -623,7 +623,7 @@
       </w:tr>
       <w:tr>
         <w:trPr>
-          <w:trHeight w:val="330" w:hRule="auto"/>
+          <w:trHeight w:val="315" w:hRule="auto"/>
           <w:jc w:val="left"/>
         </w:trPr>
         <w:tc>
@@ -794,7 +794,7 @@
                 <w:sz w:val="22"/>
                 <w:shd w:fill="auto" w:val="clear"/>
               </w:rPr>
-              <w:t xml:space="preserve">Lorsque je clique sur l'une des flèches droite/gauche</w:t>
+              <w:t xml:space="preserve">Lorsque je laisse les images défiler</w:t>
             </w:r>
           </w:p>
         </w:tc>
@@ -883,7 +883,7 @@
                 <w:sz w:val="22"/>
                 <w:shd w:fill="auto" w:val="clear"/>
               </w:rPr>
-              <w:t xml:space="preserve">L'image défile dans le sens correspondant de l'index</w:t>
+              <w:t xml:space="preserve">Arrivé à la dernière image, la suivante sera la première image de l'index</w:t>
             </w:r>
           </w:p>
         </w:tc>
@@ -1001,7 +1001,7 @@
                 <w:sz w:val="22"/>
                 <w:shd w:fill="auto" w:val="clear"/>
               </w:rPr>
-              <w:t xml:space="preserve">Scénario 4</w:t>
+              <w:t xml:space="preserve">Scénario 3</w:t>
             </w:r>
           </w:p>
         </w:tc>
@@ -1090,7 +1090,7 @@
                 <w:sz w:val="22"/>
                 <w:shd w:fill="auto" w:val="clear"/>
               </w:rPr>
-              <w:t xml:space="preserve">En regardant le slider</w:t>
+              <w:t xml:space="preserve">En remplissant le formulaire</w:t>
             </w:r>
           </w:p>
         </w:tc>
@@ -1179,7 +1179,7 @@
                 <w:sz w:val="22"/>
                 <w:shd w:fill="auto" w:val="clear"/>
               </w:rPr>
-              <w:t xml:space="preserve">Lorsque je laisse les images défiler</w:t>
+              <w:t xml:space="preserve">Lorsque je clique Envoyer</w:t>
             </w:r>
           </w:p>
         </w:tc>
@@ -1268,7 +1268,7 @@
                 <w:sz w:val="22"/>
                 <w:shd w:fill="auto" w:val="clear"/>
               </w:rPr>
-              <w:t xml:space="preserve">Arrivé à la dernière image, la suivante sera la première image de l'index</w:t>
+              <w:t xml:space="preserve">Un popup de confirmation apparrait en cas de succès</w:t>
             </w:r>
           </w:p>
         </w:tc>
@@ -1386,7 +1386,7 @@
                 <w:sz w:val="22"/>
                 <w:shd w:fill="auto" w:val="clear"/>
               </w:rPr>
-              <w:t xml:space="preserve">Scénario 5</w:t>
+              <w:t xml:space="preserve">Scénario 4</w:t>
             </w:r>
           </w:p>
         </w:tc>
@@ -1564,14 +1564,14 @@
                 <w:sz w:val="22"/>
                 <w:shd w:fill="auto" w:val="clear"/>
               </w:rPr>
-              <w:t xml:space="preserve">Lorsque je clique Envoyer</w:t>
-            </w:r>
-          </w:p>
-        </w:tc>
-      </w:tr>
-      <w:tr>
-        <w:trPr>
-          <w:trHeight w:val="315" w:hRule="auto"/>
+              <w:t xml:space="preserve">Lorsque je clique envoyer</w:t>
+            </w:r>
+          </w:p>
+        </w:tc>
+      </w:tr>
+      <w:tr>
+        <w:trPr>
+          <w:trHeight w:val="300" w:hRule="auto"/>
           <w:jc w:val="left"/>
         </w:trPr>
         <w:tc>
@@ -1653,7 +1653,7 @@
                 <w:sz w:val="22"/>
                 <w:shd w:fill="auto" w:val="clear"/>
               </w:rPr>
-              <w:t xml:space="preserve">Un popup de confirmation apparrait en cas de succès</w:t>
+              <w:t xml:space="preserve">Un message d'erreur apparrait si un champ n'est pas rempli</w:t>
             </w:r>
           </w:p>
         </w:tc>
@@ -1771,7 +1771,7 @@
                 <w:sz w:val="22"/>
                 <w:shd w:fill="auto" w:val="clear"/>
               </w:rPr>
-              <w:t xml:space="preserve">Scénario 6</w:t>
+              <w:t xml:space="preserve">Scénario 5</w:t>
             </w:r>
           </w:p>
         </w:tc>
@@ -1860,7 +1860,7 @@
                 <w:sz w:val="22"/>
                 <w:shd w:fill="auto" w:val="clear"/>
               </w:rPr>
-              <w:t xml:space="preserve">En remplissant le formulaire</w:t>
+              <w:t xml:space="preserve">En parcourant le Footer</w:t>
             </w:r>
           </w:p>
         </w:tc>
@@ -1949,14 +1949,14 @@
                 <w:sz w:val="22"/>
                 <w:shd w:fill="auto" w:val="clear"/>
               </w:rPr>
-              <w:t xml:space="preserve">Lorsque je clique envoyer</w:t>
-            </w:r>
-          </w:p>
-        </w:tc>
-      </w:tr>
-      <w:tr>
-        <w:trPr>
-          <w:trHeight w:val="300" w:hRule="auto"/>
+              <w:t xml:space="preserve">Lorsque je clique sur un icon SocialMedia</w:t>
+            </w:r>
+          </w:p>
+        </w:tc>
+      </w:tr>
+      <w:tr>
+        <w:trPr>
+          <w:trHeight w:val="315" w:hRule="auto"/>
           <w:jc w:val="left"/>
         </w:trPr>
         <w:tc>
@@ -2038,7 +2038,7 @@
                 <w:sz w:val="22"/>
                 <w:shd w:fill="auto" w:val="clear"/>
               </w:rPr>
-              <w:t xml:space="preserve">Un message d'erreur apparrait si un champ n'est pas rempli</w:t>
+              <w:t xml:space="preserve">Je suis redirigé sur la page du socialmedia dans un nouvel onglet</w:t>
             </w:r>
           </w:p>
         </w:tc>
@@ -2156,7 +2156,7 @@
                 <w:sz w:val="22"/>
                 <w:shd w:fill="auto" w:val="clear"/>
               </w:rPr>
-              <w:t xml:space="preserve">Scénario 7</w:t>
+              <w:t xml:space="preserve">Scénario 6</w:t>
             </w:r>
           </w:p>
         </w:tc>
@@ -2245,7 +2245,7 @@
                 <w:sz w:val="22"/>
                 <w:shd w:fill="auto" w:val="clear"/>
               </w:rPr>
-              <w:t xml:space="preserve">En parcourant le Footer</w:t>
+              <w:t xml:space="preserve">En parcourant le Header</w:t>
             </w:r>
           </w:p>
         </w:tc>
@@ -2334,7 +2334,7 @@
                 <w:sz w:val="22"/>
                 <w:shd w:fill="auto" w:val="clear"/>
               </w:rPr>
-              <w:t xml:space="preserve">Lorsque je clique sur un icon SocialMedia</w:t>
+              <w:t xml:space="preserve">Lorsque je clique sur un lien du menu</w:t>
             </w:r>
           </w:p>
         </w:tc>
@@ -2423,7 +2423,7 @@
                 <w:sz w:val="22"/>
                 <w:shd w:fill="auto" w:val="clear"/>
               </w:rPr>
-              <w:t xml:space="preserve">Je suis redirigé sur la page du socialmedia dans un nouvel onglet</w:t>
+              <w:t xml:space="preserve">Je suis redirigé sur la catégorie correspondante</w:t>
             </w:r>
           </w:p>
         </w:tc>
@@ -2541,7 +2541,7 @@
                 <w:sz w:val="22"/>
                 <w:shd w:fill="auto" w:val="clear"/>
               </w:rPr>
-              <w:t xml:space="preserve">Scénario 8</w:t>
+              <w:t xml:space="preserve">Scénario 7</w:t>
             </w:r>
           </w:p>
         </w:tc>
@@ -2562,8 +2562,8 @@
             </w:tcBorders>
             <w:shd w:color="000000" w:fill="3300ff" w:val="clear"/>
             <w:tcMar>
-              <w:left w:w="40" w:type="dxa"/>
-              <w:right w:w="40" w:type="dxa"/>
+              <w:left w:w="0" w:type="dxa"/>
+              <w:right w:w="0" w:type="dxa"/>
             </w:tcMar>
             <w:vAlign w:val="center"/>
           </w:tcPr>
@@ -2603,54 +2603,6 @@
             </w:tcBorders>
             <w:shd w:color="000000" w:fill="auto" w:val="clear"/>
             <w:tcMar>
-              <w:left w:w="40" w:type="dxa"/>
-              <w:right w:w="40" w:type="dxa"/>
-            </w:tcMar>
-            <w:vAlign w:val="center"/>
-          </w:tcPr>
-          <w:p>
-            <w:pPr>
-              <w:spacing w:before="0" w:after="0" w:line="276"/>
-              <w:ind w:right="0" w:left="0" w:firstLine="0"/>
-              <w:jc w:val="left"/>
-              <w:rPr>
-                <w:rFonts w:ascii="Calibri" w:hAnsi="Calibri" w:cs="Calibri" w:eastAsia="Calibri"/>
-                <w:color w:val="auto"/>
-                <w:spacing w:val="0"/>
-                <w:position w:val="0"/>
-                <w:sz w:val="22"/>
-              </w:rPr>
-            </w:pPr>
-            <w:r>
-              <w:rPr>
-                <w:rFonts w:ascii="Calibri" w:hAnsi="Calibri" w:cs="Calibri" w:eastAsia="Calibri"/>
-                <w:color w:val="auto"/>
-                <w:spacing w:val="0"/>
-                <w:position w:val="0"/>
-                <w:sz w:val="22"/>
-                <w:shd w:fill="auto" w:val="clear"/>
-              </w:rPr>
-              <w:t xml:space="preserve">En parcourant le Header</w:t>
-            </w:r>
-          </w:p>
-        </w:tc>
-      </w:tr>
-      <w:tr>
-        <w:trPr>
-          <w:trHeight w:val="315" w:hRule="auto"/>
-          <w:jc w:val="left"/>
-        </w:trPr>
-        <w:tc>
-          <w:tcPr>
-            <w:tcW w:w="2490" w:type="dxa"/>
-            <w:tcBorders>
-              <w:top w:val="single" w:color="ffffff" w:sz="6"/>
-              <w:left w:val="single" w:color="ffffff" w:sz="6"/>
-              <w:bottom w:val="single" w:color="ffffff" w:sz="6"/>
-              <w:right w:val="single" w:color="ffffff" w:sz="6"/>
-            </w:tcBorders>
-            <w:shd w:color="000000" w:fill="3300ff" w:val="clear"/>
-            <w:tcMar>
               <w:left w:w="0" w:type="dxa"/>
               <w:right w:w="0" w:type="dxa"/>
             </w:tcMar>
@@ -2660,6 +2612,54 @@
             <w:pPr>
               <w:spacing w:before="0" w:after="0" w:line="276"/>
               <w:ind w:right="0" w:left="0" w:firstLine="0"/>
+              <w:jc w:val="left"/>
+              <w:rPr>
+                <w:rFonts w:ascii="Calibri" w:hAnsi="Calibri" w:cs="Calibri" w:eastAsia="Calibri"/>
+                <w:color w:val="auto"/>
+                <w:spacing w:val="0"/>
+                <w:position w:val="0"/>
+                <w:sz w:val="22"/>
+              </w:rPr>
+            </w:pPr>
+            <w:r>
+              <w:rPr>
+                <w:rFonts w:ascii="Calibri" w:hAnsi="Calibri" w:cs="Calibri" w:eastAsia="Calibri"/>
+                <w:color w:val="auto"/>
+                <w:spacing w:val="0"/>
+                <w:position w:val="0"/>
+                <w:sz w:val="22"/>
+                <w:shd w:fill="auto" w:val="clear"/>
+              </w:rPr>
+              <w:t xml:space="preserve">En parcourant la liste des évenements</w:t>
+            </w:r>
+          </w:p>
+        </w:tc>
+      </w:tr>
+      <w:tr>
+        <w:trPr>
+          <w:trHeight w:val="315" w:hRule="auto"/>
+          <w:jc w:val="left"/>
+        </w:trPr>
+        <w:tc>
+          <w:tcPr>
+            <w:tcW w:w="2490" w:type="dxa"/>
+            <w:tcBorders>
+              <w:top w:val="single" w:color="ffffff" w:sz="6"/>
+              <w:left w:val="single" w:color="ffffff" w:sz="6"/>
+              <w:bottom w:val="single" w:color="ffffff" w:sz="6"/>
+              <w:right w:val="single" w:color="ffffff" w:sz="6"/>
+            </w:tcBorders>
+            <w:shd w:color="000000" w:fill="3300ff" w:val="clear"/>
+            <w:tcMar>
+              <w:left w:w="0" w:type="dxa"/>
+              <w:right w:w="0" w:type="dxa"/>
+            </w:tcMar>
+            <w:vAlign w:val="center"/>
+          </w:tcPr>
+          <w:p>
+            <w:pPr>
+              <w:spacing w:before="0" w:after="0" w:line="276"/>
+              <w:ind w:right="0" w:left="0" w:firstLine="0"/>
               <w:jc w:val="center"/>
               <w:rPr>
                 <w:spacing w:val="0"/>
@@ -2719,7 +2719,7 @@
                 <w:sz w:val="22"/>
                 <w:shd w:fill="auto" w:val="clear"/>
               </w:rPr>
-              <w:t xml:space="preserve">Lorsque je clique sur un lien du menu</w:t>
+              <w:t xml:space="preserve">Lorsque je clique sur un évenement</w:t>
             </w:r>
           </w:p>
         </w:tc>
@@ -2740,8 +2740,8 @@
             </w:tcBorders>
             <w:shd w:color="000000" w:fill="3300ff" w:val="clear"/>
             <w:tcMar>
-              <w:left w:w="40" w:type="dxa"/>
-              <w:right w:w="40" w:type="dxa"/>
+              <w:left w:w="0" w:type="dxa"/>
+              <w:right w:w="0" w:type="dxa"/>
             </w:tcMar>
             <w:vAlign w:val="center"/>
           </w:tcPr>
@@ -2781,34 +2781,34 @@
             </w:tcBorders>
             <w:shd w:color="000000" w:fill="auto" w:val="clear"/>
             <w:tcMar>
-              <w:left w:w="40" w:type="dxa"/>
-              <w:right w:w="40" w:type="dxa"/>
-            </w:tcMar>
-            <w:vAlign w:val="center"/>
-          </w:tcPr>
-          <w:p>
-            <w:pPr>
-              <w:spacing w:before="0" w:after="0" w:line="276"/>
-              <w:ind w:right="0" w:left="0" w:firstLine="0"/>
-              <w:jc w:val="left"/>
-              <w:rPr>
-                <w:rFonts w:ascii="Calibri" w:hAnsi="Calibri" w:cs="Calibri" w:eastAsia="Calibri"/>
-                <w:color w:val="auto"/>
-                <w:spacing w:val="0"/>
-                <w:position w:val="0"/>
-                <w:sz w:val="22"/>
-              </w:rPr>
-            </w:pPr>
-            <w:r>
-              <w:rPr>
-                <w:rFonts w:ascii="Calibri" w:hAnsi="Calibri" w:cs="Calibri" w:eastAsia="Calibri"/>
-                <w:color w:val="auto"/>
-                <w:spacing w:val="0"/>
-                <w:position w:val="0"/>
-                <w:sz w:val="22"/>
-                <w:shd w:fill="auto" w:val="clear"/>
-              </w:rPr>
-              <w:t xml:space="preserve">Je suis redirigé sur la catégorie correspondante</w:t>
+              <w:left w:w="0" w:type="dxa"/>
+              <w:right w:w="0" w:type="dxa"/>
+            </w:tcMar>
+            <w:vAlign w:val="center"/>
+          </w:tcPr>
+          <w:p>
+            <w:pPr>
+              <w:spacing w:before="0" w:after="0" w:line="276"/>
+              <w:ind w:right="0" w:left="0" w:firstLine="0"/>
+              <w:jc w:val="left"/>
+              <w:rPr>
+                <w:rFonts w:ascii="Calibri" w:hAnsi="Calibri" w:cs="Calibri" w:eastAsia="Calibri"/>
+                <w:color w:val="auto"/>
+                <w:spacing w:val="0"/>
+                <w:position w:val="0"/>
+                <w:sz w:val="22"/>
+              </w:rPr>
+            </w:pPr>
+            <w:r>
+              <w:rPr>
+                <w:rFonts w:ascii="Calibri" w:hAnsi="Calibri" w:cs="Calibri" w:eastAsia="Calibri"/>
+                <w:color w:val="auto"/>
+                <w:spacing w:val="0"/>
+                <w:position w:val="0"/>
+                <w:sz w:val="22"/>
+                <w:shd w:fill="auto" w:val="clear"/>
+              </w:rPr>
+              <w:t xml:space="preserve">Cela m'affiche les détails de l'évenement dans un popup</w:t>
             </w:r>
           </w:p>
         </w:tc>
@@ -2840,12 +2840,24 @@
               <w:ind w:right="0" w:left="0" w:firstLine="0"/>
               <w:jc w:val="left"/>
               <w:rPr>
-                <w:rFonts w:ascii="Calibri" w:hAnsi="Calibri" w:cs="Calibri" w:eastAsia="Calibri"/>
-                <w:color w:val="auto"/>
-                <w:spacing w:val="0"/>
-                <w:position w:val="0"/>
-                <w:sz w:val="22"/>
-                <w:shd w:fill="auto" w:val="clear"/>
+                <w:rFonts w:ascii="Montserrat" w:hAnsi="Montserrat" w:cs="Montserrat" w:eastAsia="Montserrat"/>
+                <w:color w:val="auto"/>
+                <w:spacing w:val="0"/>
+                <w:position w:val="0"/>
+                <w:sz w:val="20"/>
+                <w:shd w:fill="auto" w:val="clear"/>
+              </w:rPr>
+            </w:pPr>
+          </w:p>
+          <w:p>
+            <w:pPr>
+              <w:spacing w:before="0" w:after="0" w:line="276"/>
+              <w:ind w:right="0" w:left="0" w:firstLine="0"/>
+              <w:jc w:val="left"/>
+              <w:rPr>
+                <w:color w:val="auto"/>
+                <w:spacing w:val="0"/>
+                <w:position w:val="0"/>
               </w:rPr>
             </w:pPr>
           </w:p>
@@ -2926,7 +2938,96 @@
                 <w:sz w:val="22"/>
                 <w:shd w:fill="auto" w:val="clear"/>
               </w:rPr>
-              <w:t xml:space="preserve">Scénario 9</w:t>
+              <w:t xml:space="preserve">Scénario 8</w:t>
+            </w:r>
+          </w:p>
+        </w:tc>
+      </w:tr>
+      <w:tr>
+        <w:trPr>
+          <w:trHeight w:val="315" w:hRule="auto"/>
+          <w:jc w:val="left"/>
+        </w:trPr>
+        <w:tc>
+          <w:tcPr>
+            <w:tcW w:w="2490" w:type="dxa"/>
+            <w:tcBorders>
+              <w:top w:val="single" w:color="ffffff" w:sz="6"/>
+              <w:left w:val="single" w:color="ffffff" w:sz="6"/>
+              <w:bottom w:val="single" w:color="ffffff" w:sz="6"/>
+              <w:right w:val="single" w:color="ffffff" w:sz="6"/>
+            </w:tcBorders>
+            <w:shd w:color="000000" w:fill="3300ff" w:val="clear"/>
+            <w:tcMar>
+              <w:left w:w="40" w:type="dxa"/>
+              <w:right w:w="40" w:type="dxa"/>
+            </w:tcMar>
+            <w:vAlign w:val="center"/>
+          </w:tcPr>
+          <w:p>
+            <w:pPr>
+              <w:spacing w:before="0" w:after="0" w:line="276"/>
+              <w:ind w:right="0" w:left="0" w:firstLine="0"/>
+              <w:jc w:val="center"/>
+              <w:rPr>
+                <w:spacing w:val="0"/>
+                <w:position w:val="0"/>
+                <w:sz w:val="22"/>
+              </w:rPr>
+            </w:pPr>
+            <w:r>
+              <w:rPr>
+                <w:rFonts w:ascii="Montserrat" w:hAnsi="Montserrat" w:cs="Montserrat" w:eastAsia="Montserrat"/>
+                <w:b/>
+                <w:color w:val="FFFFFF"/>
+                <w:spacing w:val="0"/>
+                <w:position w:val="0"/>
+                <w:sz w:val="22"/>
+                <w:shd w:fill="auto" w:val="clear"/>
+              </w:rPr>
+              <w:t xml:space="preserve">Given</w:t>
+            </w:r>
+          </w:p>
+        </w:tc>
+        <w:tc>
+          <w:tcPr>
+            <w:tcW w:w="6540" w:type="dxa"/>
+            <w:tcBorders>
+              <w:top w:val="single" w:color="ffffff" w:sz="6"/>
+              <w:left w:val="single" w:color="ffffff" w:sz="6"/>
+              <w:bottom w:val="single" w:color="1155cc" w:sz="6"/>
+              <w:right w:val="single" w:color="ffffff" w:sz="6"/>
+            </w:tcBorders>
+            <w:shd w:color="000000" w:fill="auto" w:val="clear"/>
+            <w:tcMar>
+              <w:left w:w="40" w:type="dxa"/>
+              <w:right w:w="40" w:type="dxa"/>
+            </w:tcMar>
+            <w:vAlign w:val="center"/>
+          </w:tcPr>
+          <w:p>
+            <w:pPr>
+              <w:spacing w:before="0" w:after="0" w:line="276"/>
+              <w:ind w:right="0" w:left="0" w:firstLine="0"/>
+              <w:jc w:val="left"/>
+              <w:rPr>
+                <w:rFonts w:ascii="Calibri" w:hAnsi="Calibri" w:cs="Calibri" w:eastAsia="Calibri"/>
+                <w:color w:val="auto"/>
+                <w:spacing w:val="0"/>
+                <w:position w:val="0"/>
+                <w:sz w:val="22"/>
+              </w:rPr>
+            </w:pPr>
+            <w:r>
+              <w:rPr>
+                <w:rFonts w:ascii="Calibri" w:hAnsi="Calibri" w:cs="Calibri" w:eastAsia="Calibri"/>
+                <w:color w:val="auto"/>
+                <w:spacing w:val="0"/>
+                <w:position w:val="0"/>
+                <w:sz w:val="22"/>
+                <w:shd w:fill="auto" w:val="clear"/>
+              </w:rPr>
+              <w:t xml:space="preserve">En parcourant la liste des évenements</w:t>
             </w:r>
           </w:p>
         </w:tc>
@@ -2973,7 +3074,7 @@
                 <w:sz w:val="22"/>
                 <w:shd w:fill="auto" w:val="clear"/>
               </w:rPr>
-              <w:t xml:space="preserve">Given</w:t>
+              <w:t xml:space="preserve">When</w:t>
             </w:r>
           </w:p>
         </w:tc>
@@ -2981,7 +3082,7 @@
           <w:tcPr>
             <w:tcW w:w="6540" w:type="dxa"/>
             <w:tcBorders>
-              <w:top w:val="single" w:color="ffffff" w:sz="6"/>
+              <w:top w:val="single" w:color="1155cc" w:sz="6"/>
               <w:left w:val="single" w:color="ffffff" w:sz="6"/>
               <w:bottom w:val="single" w:color="1155cc" w:sz="6"/>
               <w:right w:val="single" w:color="ffffff" w:sz="6"/>
@@ -3015,6 +3116,302 @@
                 <w:sz w:val="22"/>
                 <w:shd w:fill="auto" w:val="clear"/>
               </w:rPr>
+              <w:t xml:space="preserve">Lorsque je clique en dehors de la modal ou appuie sur échap</w:t>
+            </w:r>
+          </w:p>
+        </w:tc>
+      </w:tr>
+      <w:tr>
+        <w:trPr>
+          <w:trHeight w:val="315" w:hRule="auto"/>
+          <w:jc w:val="left"/>
+        </w:trPr>
+        <w:tc>
+          <w:tcPr>
+            <w:tcW w:w="2490" w:type="dxa"/>
+            <w:tcBorders>
+              <w:top w:val="single" w:color="ffffff" w:sz="6"/>
+              <w:left w:val="single" w:color="ffffff" w:sz="6"/>
+              <w:bottom w:val="single" w:color="ffffff" w:sz="6"/>
+              <w:right w:val="single" w:color="ffffff" w:sz="6"/>
+            </w:tcBorders>
+            <w:shd w:color="000000" w:fill="3300ff" w:val="clear"/>
+            <w:tcMar>
+              <w:left w:w="40" w:type="dxa"/>
+              <w:right w:w="40" w:type="dxa"/>
+            </w:tcMar>
+            <w:vAlign w:val="center"/>
+          </w:tcPr>
+          <w:p>
+            <w:pPr>
+              <w:spacing w:before="0" w:after="0" w:line="276"/>
+              <w:ind w:right="0" w:left="0" w:firstLine="0"/>
+              <w:jc w:val="center"/>
+              <w:rPr>
+                <w:spacing w:val="0"/>
+                <w:position w:val="0"/>
+                <w:sz w:val="22"/>
+              </w:rPr>
+            </w:pPr>
+            <w:r>
+              <w:rPr>
+                <w:rFonts w:ascii="Montserrat" w:hAnsi="Montserrat" w:cs="Montserrat" w:eastAsia="Montserrat"/>
+                <w:b/>
+                <w:color w:val="FFFFFF"/>
+                <w:spacing w:val="0"/>
+                <w:position w:val="0"/>
+                <w:sz w:val="22"/>
+                <w:shd w:fill="auto" w:val="clear"/>
+              </w:rPr>
+              <w:t xml:space="preserve">Then</w:t>
+            </w:r>
+          </w:p>
+        </w:tc>
+        <w:tc>
+          <w:tcPr>
+            <w:tcW w:w="6540" w:type="dxa"/>
+            <w:tcBorders>
+              <w:top w:val="single" w:color="1155cc" w:sz="6"/>
+              <w:left w:val="single" w:color="ffffff" w:sz="6"/>
+              <w:bottom w:val="single" w:color="ffffff" w:sz="6"/>
+              <w:right w:val="single" w:color="ffffff" w:sz="6"/>
+            </w:tcBorders>
+            <w:shd w:color="000000" w:fill="auto" w:val="clear"/>
+            <w:tcMar>
+              <w:left w:w="40" w:type="dxa"/>
+              <w:right w:w="40" w:type="dxa"/>
+            </w:tcMar>
+            <w:vAlign w:val="center"/>
+          </w:tcPr>
+          <w:p>
+            <w:pPr>
+              <w:spacing w:before="0" w:after="0" w:line="276"/>
+              <w:ind w:right="0" w:left="0" w:firstLine="0"/>
+              <w:jc w:val="left"/>
+              <w:rPr>
+                <w:rFonts w:ascii="Calibri" w:hAnsi="Calibri" w:cs="Calibri" w:eastAsia="Calibri"/>
+                <w:color w:val="auto"/>
+                <w:spacing w:val="0"/>
+                <w:position w:val="0"/>
+                <w:sz w:val="22"/>
+              </w:rPr>
+            </w:pPr>
+            <w:r>
+              <w:rPr>
+                <w:rFonts w:ascii="Calibri" w:hAnsi="Calibri" w:cs="Calibri" w:eastAsia="Calibri"/>
+                <w:color w:val="auto"/>
+                <w:spacing w:val="0"/>
+                <w:position w:val="0"/>
+                <w:sz w:val="22"/>
+                <w:shd w:fill="auto" w:val="clear"/>
+              </w:rPr>
+              <w:t xml:space="preserve">Cela ferme la modal</w:t>
+            </w:r>
+          </w:p>
+        </w:tc>
+      </w:tr>
+      <w:tr>
+        <w:trPr>
+          <w:trHeight w:val="315" w:hRule="auto"/>
+          <w:jc w:val="left"/>
+        </w:trPr>
+        <w:tc>
+          <w:tcPr>
+            <w:tcW w:w="2490" w:type="dxa"/>
+            <w:tcBorders>
+              <w:top w:val="single" w:color="ffffff" w:sz="6"/>
+              <w:left w:val="single" w:color="ffffff" w:sz="6"/>
+              <w:bottom w:val="single" w:color="ffffff" w:sz="6"/>
+              <w:right w:val="single" w:color="ffffff" w:sz="6"/>
+            </w:tcBorders>
+            <w:shd w:color="000000" w:fill="auto" w:val="clear"/>
+            <w:tcMar>
+              <w:left w:w="40" w:type="dxa"/>
+              <w:right w:w="40" w:type="dxa"/>
+            </w:tcMar>
+            <w:vAlign w:val="center"/>
+          </w:tcPr>
+          <w:p>
+            <w:pPr>
+              <w:spacing w:before="0" w:after="0" w:line="276"/>
+              <w:ind w:right="0" w:left="0" w:firstLine="0"/>
+              <w:jc w:val="left"/>
+              <w:rPr>
+                <w:rFonts w:ascii="Calibri" w:hAnsi="Calibri" w:cs="Calibri" w:eastAsia="Calibri"/>
+                <w:color w:val="auto"/>
+                <w:spacing w:val="0"/>
+                <w:position w:val="0"/>
+                <w:sz w:val="22"/>
+                <w:shd w:fill="auto" w:val="clear"/>
+              </w:rPr>
+            </w:pPr>
+          </w:p>
+        </w:tc>
+        <w:tc>
+          <w:tcPr>
+            <w:tcW w:w="6540" w:type="dxa"/>
+            <w:tcBorders>
+              <w:top w:val="single" w:color="ffffff" w:sz="6"/>
+              <w:left w:val="single" w:color="ffffff" w:sz="6"/>
+              <w:bottom w:val="single" w:color="ffffff" w:sz="6"/>
+              <w:right w:val="single" w:color="ffffff" w:sz="6"/>
+            </w:tcBorders>
+            <w:shd w:color="000000" w:fill="auto" w:val="clear"/>
+            <w:tcMar>
+              <w:left w:w="40" w:type="dxa"/>
+              <w:right w:w="40" w:type="dxa"/>
+            </w:tcMar>
+            <w:vAlign w:val="center"/>
+          </w:tcPr>
+          <w:p>
+            <w:pPr>
+              <w:spacing w:before="0" w:after="0" w:line="276"/>
+              <w:ind w:right="0" w:left="0" w:firstLine="0"/>
+              <w:jc w:val="left"/>
+              <w:rPr>
+                <w:rFonts w:ascii="Calibri" w:hAnsi="Calibri" w:cs="Calibri" w:eastAsia="Calibri"/>
+                <w:color w:val="auto"/>
+                <w:spacing w:val="0"/>
+                <w:position w:val="0"/>
+                <w:sz w:val="22"/>
+                <w:shd w:fill="auto" w:val="clear"/>
+              </w:rPr>
+            </w:pPr>
+          </w:p>
+        </w:tc>
+      </w:tr>
+      <w:tr>
+        <w:trPr>
+          <w:trHeight w:val="315" w:hRule="auto"/>
+          <w:jc w:val="left"/>
+        </w:trPr>
+        <w:tc>
+          <w:tcPr>
+            <w:tcW w:w="9030" w:type="dxa"/>
+            <w:gridSpan w:val="2"/>
+            <w:tcBorders>
+              <w:top w:val="single" w:color="ffffff" w:sz="6"/>
+              <w:left w:val="single" w:color="ffffff" w:sz="6"/>
+              <w:bottom w:val="single" w:color="ffffff" w:sz="6"/>
+              <w:right w:val="single" w:color="ffffff" w:sz="6"/>
+            </w:tcBorders>
+            <w:shd w:color="000000" w:fill="3300ff" w:val="clear"/>
+            <w:tcMar>
+              <w:left w:w="40" w:type="dxa"/>
+              <w:right w:w="40" w:type="dxa"/>
+            </w:tcMar>
+            <w:vAlign w:val="center"/>
+          </w:tcPr>
+          <w:p>
+            <w:pPr>
+              <w:spacing w:before="0" w:after="0" w:line="276"/>
+              <w:ind w:right="0" w:left="0" w:firstLine="0"/>
+              <w:jc w:val="center"/>
+              <w:rPr>
+                <w:spacing w:val="0"/>
+                <w:position w:val="0"/>
+                <w:sz w:val="22"/>
+              </w:rPr>
+            </w:pPr>
+            <w:r>
+              <w:rPr>
+                <w:rFonts w:ascii="Montserrat" w:hAnsi="Montserrat" w:cs="Montserrat" w:eastAsia="Montserrat"/>
+                <w:b/>
+                <w:color w:val="FFFFFF"/>
+                <w:spacing w:val="0"/>
+                <w:position w:val="0"/>
+                <w:sz w:val="22"/>
+                <w:shd w:fill="auto" w:val="clear"/>
+              </w:rPr>
+              <w:t xml:space="preserve">Scénario 9</w:t>
+            </w:r>
+          </w:p>
+        </w:tc>
+      </w:tr>
+      <w:tr>
+        <w:trPr>
+          <w:trHeight w:val="315" w:hRule="auto"/>
+          <w:jc w:val="left"/>
+        </w:trPr>
+        <w:tc>
+          <w:tcPr>
+            <w:tcW w:w="2490" w:type="dxa"/>
+            <w:tcBorders>
+              <w:top w:val="single" w:color="ffffff" w:sz="6"/>
+              <w:left w:val="single" w:color="ffffff" w:sz="6"/>
+              <w:bottom w:val="single" w:color="ffffff" w:sz="6"/>
+              <w:right w:val="single" w:color="ffffff" w:sz="6"/>
+            </w:tcBorders>
+            <w:shd w:color="000000" w:fill="3300ff" w:val="clear"/>
+            <w:tcMar>
+              <w:left w:w="40" w:type="dxa"/>
+              <w:right w:w="40" w:type="dxa"/>
+            </w:tcMar>
+            <w:vAlign w:val="center"/>
+          </w:tcPr>
+          <w:p>
+            <w:pPr>
+              <w:spacing w:before="0" w:after="0" w:line="276"/>
+              <w:ind w:right="0" w:left="0" w:firstLine="0"/>
+              <w:jc w:val="center"/>
+              <w:rPr>
+                <w:spacing w:val="0"/>
+                <w:position w:val="0"/>
+                <w:sz w:val="22"/>
+              </w:rPr>
+            </w:pPr>
+            <w:r>
+              <w:rPr>
+                <w:rFonts w:ascii="Montserrat" w:hAnsi="Montserrat" w:cs="Montserrat" w:eastAsia="Montserrat"/>
+                <w:b/>
+                <w:color w:val="FFFFFF"/>
+                <w:spacing w:val="0"/>
+                <w:position w:val="0"/>
+                <w:sz w:val="22"/>
+                <w:shd w:fill="auto" w:val="clear"/>
+              </w:rPr>
+              <w:t xml:space="preserve">Given</w:t>
+            </w:r>
+          </w:p>
+        </w:tc>
+        <w:tc>
+          <w:tcPr>
+            <w:tcW w:w="6540" w:type="dxa"/>
+            <w:tcBorders>
+              <w:top w:val="single" w:color="ffffff" w:sz="6"/>
+              <w:left w:val="single" w:color="ffffff" w:sz="6"/>
+              <w:bottom w:val="single" w:color="1155cc" w:sz="6"/>
+              <w:right w:val="single" w:color="ffffff" w:sz="6"/>
+            </w:tcBorders>
+            <w:shd w:color="000000" w:fill="auto" w:val="clear"/>
+            <w:tcMar>
+              <w:left w:w="40" w:type="dxa"/>
+              <w:right w:w="40" w:type="dxa"/>
+            </w:tcMar>
+            <w:vAlign w:val="center"/>
+          </w:tcPr>
+          <w:p>
+            <w:pPr>
+              <w:spacing w:before="0" w:after="0" w:line="276"/>
+              <w:ind w:right="0" w:left="0" w:firstLine="0"/>
+              <w:jc w:val="left"/>
+              <w:rPr>
+                <w:rFonts w:ascii="Calibri" w:hAnsi="Calibri" w:cs="Calibri" w:eastAsia="Calibri"/>
+                <w:color w:val="auto"/>
+                <w:spacing w:val="0"/>
+                <w:position w:val="0"/>
+                <w:sz w:val="22"/>
+              </w:rPr>
+            </w:pPr>
+            <w:r>
+              <w:rPr>
+                <w:rFonts w:ascii="Calibri" w:hAnsi="Calibri" w:cs="Calibri" w:eastAsia="Calibri"/>
+                <w:color w:val="auto"/>
+                <w:spacing w:val="0"/>
+                <w:position w:val="0"/>
+                <w:sz w:val="22"/>
+                <w:shd w:fill="auto" w:val="clear"/>
+              </w:rPr>
               <w:t xml:space="preserve">En parcourant la liste des évenements</w:t>
             </w:r>
           </w:p>
@@ -3104,7 +3501,7 @@
                 <w:sz w:val="22"/>
                 <w:shd w:fill="auto" w:val="clear"/>
               </w:rPr>
-              <w:t xml:space="preserve">Lorsque je clique sur un évenement</w:t>
+              <w:t xml:space="preserve">Lorsque je clique sur la collaps de catégories peut importe l'endroit</w:t>
             </w:r>
           </w:p>
         </w:tc>
@@ -3125,8 +3522,8 @@
             </w:tcBorders>
             <w:shd w:color="000000" w:fill="3300ff" w:val="clear"/>
             <w:tcMar>
-              <w:left w:w="0" w:type="dxa"/>
-              <w:right w:w="0" w:type="dxa"/>
+              <w:left w:w="40" w:type="dxa"/>
+              <w:right w:w="40" w:type="dxa"/>
             </w:tcMar>
             <w:vAlign w:val="center"/>
           </w:tcPr>
@@ -3166,41 +3563,41 @@
             </w:tcBorders>
             <w:shd w:color="000000" w:fill="auto" w:val="clear"/>
             <w:tcMar>
-              <w:left w:w="0" w:type="dxa"/>
-              <w:right w:w="0" w:type="dxa"/>
-            </w:tcMar>
-            <w:vAlign w:val="center"/>
-          </w:tcPr>
-          <w:p>
-            <w:pPr>
-              <w:spacing w:before="0" w:after="0" w:line="276"/>
-              <w:ind w:right="0" w:left="0" w:firstLine="0"/>
-              <w:jc w:val="left"/>
-              <w:rPr>
-                <w:rFonts w:ascii="Calibri" w:hAnsi="Calibri" w:cs="Calibri" w:eastAsia="Calibri"/>
-                <w:color w:val="auto"/>
-                <w:spacing w:val="0"/>
-                <w:position w:val="0"/>
-                <w:sz w:val="22"/>
-              </w:rPr>
-            </w:pPr>
-            <w:r>
-              <w:rPr>
-                <w:rFonts w:ascii="Calibri" w:hAnsi="Calibri" w:cs="Calibri" w:eastAsia="Calibri"/>
-                <w:color w:val="auto"/>
-                <w:spacing w:val="0"/>
-                <w:position w:val="0"/>
-                <w:sz w:val="22"/>
-                <w:shd w:fill="auto" w:val="clear"/>
-              </w:rPr>
-              <w:t xml:space="preserve">Cela m'affiche les détails de l'évenement dans un popup</w:t>
-            </w:r>
-          </w:p>
-        </w:tc>
-      </w:tr>
-      <w:tr>
-        <w:trPr>
-          <w:trHeight w:val="315" w:hRule="auto"/>
+              <w:left w:w="40" w:type="dxa"/>
+              <w:right w:w="40" w:type="dxa"/>
+            </w:tcMar>
+            <w:vAlign w:val="center"/>
+          </w:tcPr>
+          <w:p>
+            <w:pPr>
+              <w:spacing w:before="0" w:after="0" w:line="276"/>
+              <w:ind w:right="0" w:left="0" w:firstLine="0"/>
+              <w:jc w:val="left"/>
+              <w:rPr>
+                <w:rFonts w:ascii="Calibri" w:hAnsi="Calibri" w:cs="Calibri" w:eastAsia="Calibri"/>
+                <w:color w:val="auto"/>
+                <w:spacing w:val="0"/>
+                <w:position w:val="0"/>
+                <w:sz w:val="22"/>
+              </w:rPr>
+            </w:pPr>
+            <w:r>
+              <w:rPr>
+                <w:rFonts w:ascii="Calibri" w:hAnsi="Calibri" w:cs="Calibri" w:eastAsia="Calibri"/>
+                <w:color w:val="auto"/>
+                <w:spacing w:val="0"/>
+                <w:position w:val="0"/>
+                <w:sz w:val="22"/>
+                <w:shd w:fill="auto" w:val="clear"/>
+              </w:rPr>
+              <w:t xml:space="preserve">Cela ouvre ou ferme la collapse selon son état</w:t>
+            </w:r>
+          </w:p>
+        </w:tc>
+      </w:tr>
+      <w:tr>
+        <w:trPr>
+          <w:trHeight w:val="339" w:hRule="auto"/>
           <w:jc w:val="left"/>
         </w:trPr>
         <w:tc>
@@ -3225,24 +3622,12 @@
               <w:ind w:right="0" w:left="0" w:firstLine="0"/>
               <w:jc w:val="left"/>
               <w:rPr>
-                <w:rFonts w:ascii="Montserrat" w:hAnsi="Montserrat" w:cs="Montserrat" w:eastAsia="Montserrat"/>
-                <w:color w:val="auto"/>
-                <w:spacing w:val="0"/>
-                <w:position w:val="0"/>
-                <w:sz w:val="20"/>
-                <w:shd w:fill="auto" w:val="clear"/>
-              </w:rPr>
-            </w:pPr>
-          </w:p>
-          <w:p>
-            <w:pPr>
-              <w:spacing w:before="0" w:after="0" w:line="276"/>
-              <w:ind w:right="0" w:left="0" w:firstLine="0"/>
-              <w:jc w:val="left"/>
-              <w:rPr>
-                <w:color w:val="auto"/>
-                <w:spacing w:val="0"/>
-                <w:position w:val="0"/>
+                <w:rFonts w:ascii="Calibri" w:hAnsi="Calibri" w:cs="Calibri" w:eastAsia="Calibri"/>
+                <w:color w:val="auto"/>
+                <w:spacing w:val="0"/>
+                <w:position w:val="0"/>
+                <w:sz w:val="22"/>
+                <w:shd w:fill="auto" w:val="clear"/>
               </w:rPr>
             </w:pPr>
           </w:p>
@@ -3324,776 +3709,6 @@
                 <w:shd w:fill="auto" w:val="clear"/>
               </w:rPr>
               <w:t xml:space="preserve">Scénario 10</w:t>
-            </w:r>
-          </w:p>
-        </w:tc>
-      </w:tr>
-      <w:tr>
-        <w:trPr>
-          <w:trHeight w:val="315" w:hRule="auto"/>
-          <w:jc w:val="left"/>
-        </w:trPr>
-        <w:tc>
-          <w:tcPr>
-            <w:tcW w:w="2490" w:type="dxa"/>
-            <w:tcBorders>
-              <w:top w:val="single" w:color="ffffff" w:sz="6"/>
-              <w:left w:val="single" w:color="ffffff" w:sz="6"/>
-              <w:bottom w:val="single" w:color="ffffff" w:sz="6"/>
-              <w:right w:val="single" w:color="ffffff" w:sz="6"/>
-            </w:tcBorders>
-            <w:shd w:color="000000" w:fill="3300ff" w:val="clear"/>
-            <w:tcMar>
-              <w:left w:w="40" w:type="dxa"/>
-              <w:right w:w="40" w:type="dxa"/>
-            </w:tcMar>
-            <w:vAlign w:val="center"/>
-          </w:tcPr>
-          <w:p>
-            <w:pPr>
-              <w:spacing w:before="0" w:after="0" w:line="276"/>
-              <w:ind w:right="0" w:left="0" w:firstLine="0"/>
-              <w:jc w:val="center"/>
-              <w:rPr>
-                <w:spacing w:val="0"/>
-                <w:position w:val="0"/>
-                <w:sz w:val="22"/>
-              </w:rPr>
-            </w:pPr>
-            <w:r>
-              <w:rPr>
-                <w:rFonts w:ascii="Montserrat" w:hAnsi="Montserrat" w:cs="Montserrat" w:eastAsia="Montserrat"/>
-                <w:b/>
-                <w:color w:val="FFFFFF"/>
-                <w:spacing w:val="0"/>
-                <w:position w:val="0"/>
-                <w:sz w:val="22"/>
-                <w:shd w:fill="auto" w:val="clear"/>
-              </w:rPr>
-              <w:t xml:space="preserve">Given</w:t>
-            </w:r>
-          </w:p>
-        </w:tc>
-        <w:tc>
-          <w:tcPr>
-            <w:tcW w:w="6540" w:type="dxa"/>
-            <w:tcBorders>
-              <w:top w:val="single" w:color="ffffff" w:sz="6"/>
-              <w:left w:val="single" w:color="ffffff" w:sz="6"/>
-              <w:bottom w:val="single" w:color="1155cc" w:sz="6"/>
-              <w:right w:val="single" w:color="ffffff" w:sz="6"/>
-            </w:tcBorders>
-            <w:shd w:color="000000" w:fill="auto" w:val="clear"/>
-            <w:tcMar>
-              <w:left w:w="40" w:type="dxa"/>
-              <w:right w:w="40" w:type="dxa"/>
-            </w:tcMar>
-            <w:vAlign w:val="center"/>
-          </w:tcPr>
-          <w:p>
-            <w:pPr>
-              <w:spacing w:before="0" w:after="0" w:line="276"/>
-              <w:ind w:right="0" w:left="0" w:firstLine="0"/>
-              <w:jc w:val="left"/>
-              <w:rPr>
-                <w:rFonts w:ascii="Calibri" w:hAnsi="Calibri" w:cs="Calibri" w:eastAsia="Calibri"/>
-                <w:color w:val="auto"/>
-                <w:spacing w:val="0"/>
-                <w:position w:val="0"/>
-                <w:sz w:val="22"/>
-              </w:rPr>
-            </w:pPr>
-            <w:r>
-              <w:rPr>
-                <w:rFonts w:ascii="Calibri" w:hAnsi="Calibri" w:cs="Calibri" w:eastAsia="Calibri"/>
-                <w:color w:val="auto"/>
-                <w:spacing w:val="0"/>
-                <w:position w:val="0"/>
-                <w:sz w:val="22"/>
-                <w:shd w:fill="auto" w:val="clear"/>
-              </w:rPr>
-              <w:t xml:space="preserve">En parcourant la liste des évenements</w:t>
-            </w:r>
-          </w:p>
-        </w:tc>
-      </w:tr>
-      <w:tr>
-        <w:trPr>
-          <w:trHeight w:val="315" w:hRule="auto"/>
-          <w:jc w:val="left"/>
-        </w:trPr>
-        <w:tc>
-          <w:tcPr>
-            <w:tcW w:w="2490" w:type="dxa"/>
-            <w:tcBorders>
-              <w:top w:val="single" w:color="ffffff" w:sz="6"/>
-              <w:left w:val="single" w:color="ffffff" w:sz="6"/>
-              <w:bottom w:val="single" w:color="ffffff" w:sz="6"/>
-              <w:right w:val="single" w:color="ffffff" w:sz="6"/>
-            </w:tcBorders>
-            <w:shd w:color="000000" w:fill="3300ff" w:val="clear"/>
-            <w:tcMar>
-              <w:left w:w="0" w:type="dxa"/>
-              <w:right w:w="0" w:type="dxa"/>
-            </w:tcMar>
-            <w:vAlign w:val="center"/>
-          </w:tcPr>
-          <w:p>
-            <w:pPr>
-              <w:spacing w:before="0" w:after="0" w:line="276"/>
-              <w:ind w:right="0" w:left="0" w:firstLine="0"/>
-              <w:jc w:val="center"/>
-              <w:rPr>
-                <w:spacing w:val="0"/>
-                <w:position w:val="0"/>
-                <w:sz w:val="22"/>
-              </w:rPr>
-            </w:pPr>
-            <w:r>
-              <w:rPr>
-                <w:rFonts w:ascii="Montserrat" w:hAnsi="Montserrat" w:cs="Montserrat" w:eastAsia="Montserrat"/>
-                <w:b/>
-                <w:color w:val="FFFFFF"/>
-                <w:spacing w:val="0"/>
-                <w:position w:val="0"/>
-                <w:sz w:val="22"/>
-                <w:shd w:fill="auto" w:val="clear"/>
-              </w:rPr>
-              <w:t xml:space="preserve">When</w:t>
-            </w:r>
-          </w:p>
-        </w:tc>
-        <w:tc>
-          <w:tcPr>
-            <w:tcW w:w="6540" w:type="dxa"/>
-            <w:tcBorders>
-              <w:top w:val="single" w:color="1155cc" w:sz="6"/>
-              <w:left w:val="single" w:color="ffffff" w:sz="6"/>
-              <w:bottom w:val="single" w:color="1155cc" w:sz="6"/>
-              <w:right w:val="single" w:color="ffffff" w:sz="6"/>
-            </w:tcBorders>
-            <w:shd w:color="000000" w:fill="auto" w:val="clear"/>
-            <w:tcMar>
-              <w:left w:w="0" w:type="dxa"/>
-              <w:right w:w="0" w:type="dxa"/>
-            </w:tcMar>
-            <w:vAlign w:val="center"/>
-          </w:tcPr>
-          <w:p>
-            <w:pPr>
-              <w:spacing w:before="0" w:after="0" w:line="276"/>
-              <w:ind w:right="0" w:left="0" w:firstLine="0"/>
-              <w:jc w:val="left"/>
-              <w:rPr>
-                <w:rFonts w:ascii="Calibri" w:hAnsi="Calibri" w:cs="Calibri" w:eastAsia="Calibri"/>
-                <w:color w:val="auto"/>
-                <w:spacing w:val="0"/>
-                <w:position w:val="0"/>
-                <w:sz w:val="22"/>
-              </w:rPr>
-            </w:pPr>
-            <w:r>
-              <w:rPr>
-                <w:rFonts w:ascii="Calibri" w:hAnsi="Calibri" w:cs="Calibri" w:eastAsia="Calibri"/>
-                <w:color w:val="auto"/>
-                <w:spacing w:val="0"/>
-                <w:position w:val="0"/>
-                <w:sz w:val="22"/>
-                <w:shd w:fill="auto" w:val="clear"/>
-              </w:rPr>
-              <w:t xml:space="preserve">Lorsque je clique en dehors de la modal ou appuie sur échap</w:t>
-            </w:r>
-          </w:p>
-        </w:tc>
-      </w:tr>
-      <w:tr>
-        <w:trPr>
-          <w:trHeight w:val="315" w:hRule="auto"/>
-          <w:jc w:val="left"/>
-        </w:trPr>
-        <w:tc>
-          <w:tcPr>
-            <w:tcW w:w="2490" w:type="dxa"/>
-            <w:tcBorders>
-              <w:top w:val="single" w:color="ffffff" w:sz="6"/>
-              <w:left w:val="single" w:color="ffffff" w:sz="6"/>
-              <w:bottom w:val="single" w:color="ffffff" w:sz="6"/>
-              <w:right w:val="single" w:color="ffffff" w:sz="6"/>
-            </w:tcBorders>
-            <w:shd w:color="000000" w:fill="3300ff" w:val="clear"/>
-            <w:tcMar>
-              <w:left w:w="40" w:type="dxa"/>
-              <w:right w:w="40" w:type="dxa"/>
-            </w:tcMar>
-            <w:vAlign w:val="center"/>
-          </w:tcPr>
-          <w:p>
-            <w:pPr>
-              <w:spacing w:before="0" w:after="0" w:line="276"/>
-              <w:ind w:right="0" w:left="0" w:firstLine="0"/>
-              <w:jc w:val="center"/>
-              <w:rPr>
-                <w:spacing w:val="0"/>
-                <w:position w:val="0"/>
-                <w:sz w:val="22"/>
-              </w:rPr>
-            </w:pPr>
-            <w:r>
-              <w:rPr>
-                <w:rFonts w:ascii="Montserrat" w:hAnsi="Montserrat" w:cs="Montserrat" w:eastAsia="Montserrat"/>
-                <w:b/>
-                <w:color w:val="FFFFFF"/>
-                <w:spacing w:val="0"/>
-                <w:position w:val="0"/>
-                <w:sz w:val="22"/>
-                <w:shd w:fill="auto" w:val="clear"/>
-              </w:rPr>
-              <w:t xml:space="preserve">Then</w:t>
-            </w:r>
-          </w:p>
-        </w:tc>
-        <w:tc>
-          <w:tcPr>
-            <w:tcW w:w="6540" w:type="dxa"/>
-            <w:tcBorders>
-              <w:top w:val="single" w:color="1155cc" w:sz="6"/>
-              <w:left w:val="single" w:color="ffffff" w:sz="6"/>
-              <w:bottom w:val="single" w:color="ffffff" w:sz="6"/>
-              <w:right w:val="single" w:color="ffffff" w:sz="6"/>
-            </w:tcBorders>
-            <w:shd w:color="000000" w:fill="auto" w:val="clear"/>
-            <w:tcMar>
-              <w:left w:w="40" w:type="dxa"/>
-              <w:right w:w="40" w:type="dxa"/>
-            </w:tcMar>
-            <w:vAlign w:val="center"/>
-          </w:tcPr>
-          <w:p>
-            <w:pPr>
-              <w:spacing w:before="0" w:after="0" w:line="276"/>
-              <w:ind w:right="0" w:left="0" w:firstLine="0"/>
-              <w:jc w:val="left"/>
-              <w:rPr>
-                <w:rFonts w:ascii="Calibri" w:hAnsi="Calibri" w:cs="Calibri" w:eastAsia="Calibri"/>
-                <w:color w:val="auto"/>
-                <w:spacing w:val="0"/>
-                <w:position w:val="0"/>
-                <w:sz w:val="22"/>
-              </w:rPr>
-            </w:pPr>
-            <w:r>
-              <w:rPr>
-                <w:rFonts w:ascii="Calibri" w:hAnsi="Calibri" w:cs="Calibri" w:eastAsia="Calibri"/>
-                <w:color w:val="auto"/>
-                <w:spacing w:val="0"/>
-                <w:position w:val="0"/>
-                <w:sz w:val="22"/>
-                <w:shd w:fill="auto" w:val="clear"/>
-              </w:rPr>
-              <w:t xml:space="preserve">Cela ferme la modal</w:t>
-            </w:r>
-          </w:p>
-        </w:tc>
-      </w:tr>
-      <w:tr>
-        <w:trPr>
-          <w:trHeight w:val="315" w:hRule="auto"/>
-          <w:jc w:val="left"/>
-        </w:trPr>
-        <w:tc>
-          <w:tcPr>
-            <w:tcW w:w="2490" w:type="dxa"/>
-            <w:tcBorders>
-              <w:top w:val="single" w:color="ffffff" w:sz="6"/>
-              <w:left w:val="single" w:color="ffffff" w:sz="6"/>
-              <w:bottom w:val="single" w:color="ffffff" w:sz="6"/>
-              <w:right w:val="single" w:color="ffffff" w:sz="6"/>
-            </w:tcBorders>
-            <w:shd w:color="000000" w:fill="auto" w:val="clear"/>
-            <w:tcMar>
-              <w:left w:w="40" w:type="dxa"/>
-              <w:right w:w="40" w:type="dxa"/>
-            </w:tcMar>
-            <w:vAlign w:val="center"/>
-          </w:tcPr>
-          <w:p>
-            <w:pPr>
-              <w:spacing w:before="0" w:after="0" w:line="276"/>
-              <w:ind w:right="0" w:left="0" w:firstLine="0"/>
-              <w:jc w:val="left"/>
-              <w:rPr>
-                <w:rFonts w:ascii="Calibri" w:hAnsi="Calibri" w:cs="Calibri" w:eastAsia="Calibri"/>
-                <w:color w:val="auto"/>
-                <w:spacing w:val="0"/>
-                <w:position w:val="0"/>
-                <w:sz w:val="22"/>
-                <w:shd w:fill="auto" w:val="clear"/>
-              </w:rPr>
-            </w:pPr>
-          </w:p>
-        </w:tc>
-        <w:tc>
-          <w:tcPr>
-            <w:tcW w:w="6540" w:type="dxa"/>
-            <w:tcBorders>
-              <w:top w:val="single" w:color="ffffff" w:sz="6"/>
-              <w:left w:val="single" w:color="ffffff" w:sz="6"/>
-              <w:bottom w:val="single" w:color="ffffff" w:sz="6"/>
-              <w:right w:val="single" w:color="ffffff" w:sz="6"/>
-            </w:tcBorders>
-            <w:shd w:color="000000" w:fill="auto" w:val="clear"/>
-            <w:tcMar>
-              <w:left w:w="40" w:type="dxa"/>
-              <w:right w:w="40" w:type="dxa"/>
-            </w:tcMar>
-            <w:vAlign w:val="center"/>
-          </w:tcPr>
-          <w:p>
-            <w:pPr>
-              <w:spacing w:before="0" w:after="0" w:line="276"/>
-              <w:ind w:right="0" w:left="0" w:firstLine="0"/>
-              <w:jc w:val="left"/>
-              <w:rPr>
-                <w:rFonts w:ascii="Calibri" w:hAnsi="Calibri" w:cs="Calibri" w:eastAsia="Calibri"/>
-                <w:color w:val="auto"/>
-                <w:spacing w:val="0"/>
-                <w:position w:val="0"/>
-                <w:sz w:val="22"/>
-                <w:shd w:fill="auto" w:val="clear"/>
-              </w:rPr>
-            </w:pPr>
-          </w:p>
-        </w:tc>
-      </w:tr>
-      <w:tr>
-        <w:trPr>
-          <w:trHeight w:val="315" w:hRule="auto"/>
-          <w:jc w:val="left"/>
-        </w:trPr>
-        <w:tc>
-          <w:tcPr>
-            <w:tcW w:w="9030" w:type="dxa"/>
-            <w:gridSpan w:val="2"/>
-            <w:tcBorders>
-              <w:top w:val="single" w:color="ffffff" w:sz="6"/>
-              <w:left w:val="single" w:color="ffffff" w:sz="6"/>
-              <w:bottom w:val="single" w:color="ffffff" w:sz="6"/>
-              <w:right w:val="single" w:color="ffffff" w:sz="6"/>
-            </w:tcBorders>
-            <w:shd w:color="000000" w:fill="3300ff" w:val="clear"/>
-            <w:tcMar>
-              <w:left w:w="40" w:type="dxa"/>
-              <w:right w:w="40" w:type="dxa"/>
-            </w:tcMar>
-            <w:vAlign w:val="center"/>
-          </w:tcPr>
-          <w:p>
-            <w:pPr>
-              <w:spacing w:before="0" w:after="0" w:line="276"/>
-              <w:ind w:right="0" w:left="0" w:firstLine="0"/>
-              <w:jc w:val="center"/>
-              <w:rPr>
-                <w:spacing w:val="0"/>
-                <w:position w:val="0"/>
-                <w:sz w:val="22"/>
-              </w:rPr>
-            </w:pPr>
-            <w:r>
-              <w:rPr>
-                <w:rFonts w:ascii="Montserrat" w:hAnsi="Montserrat" w:cs="Montserrat" w:eastAsia="Montserrat"/>
-                <w:b/>
-                <w:color w:val="FFFFFF"/>
-                <w:spacing w:val="0"/>
-                <w:position w:val="0"/>
-                <w:sz w:val="22"/>
-                <w:shd w:fill="auto" w:val="clear"/>
-              </w:rPr>
-              <w:t xml:space="preserve">Scénario 11</w:t>
-            </w:r>
-          </w:p>
-        </w:tc>
-      </w:tr>
-      <w:tr>
-        <w:trPr>
-          <w:trHeight w:val="315" w:hRule="auto"/>
-          <w:jc w:val="left"/>
-        </w:trPr>
-        <w:tc>
-          <w:tcPr>
-            <w:tcW w:w="2490" w:type="dxa"/>
-            <w:tcBorders>
-              <w:top w:val="single" w:color="ffffff" w:sz="6"/>
-              <w:left w:val="single" w:color="ffffff" w:sz="6"/>
-              <w:bottom w:val="single" w:color="ffffff" w:sz="6"/>
-              <w:right w:val="single" w:color="ffffff" w:sz="6"/>
-            </w:tcBorders>
-            <w:shd w:color="000000" w:fill="3300ff" w:val="clear"/>
-            <w:tcMar>
-              <w:left w:w="40" w:type="dxa"/>
-              <w:right w:w="40" w:type="dxa"/>
-            </w:tcMar>
-            <w:vAlign w:val="center"/>
-          </w:tcPr>
-          <w:p>
-            <w:pPr>
-              <w:spacing w:before="0" w:after="0" w:line="276"/>
-              <w:ind w:right="0" w:left="0" w:firstLine="0"/>
-              <w:jc w:val="center"/>
-              <w:rPr>
-                <w:spacing w:val="0"/>
-                <w:position w:val="0"/>
-                <w:sz w:val="22"/>
-              </w:rPr>
-            </w:pPr>
-            <w:r>
-              <w:rPr>
-                <w:rFonts w:ascii="Montserrat" w:hAnsi="Montserrat" w:cs="Montserrat" w:eastAsia="Montserrat"/>
-                <w:b/>
-                <w:color w:val="FFFFFF"/>
-                <w:spacing w:val="0"/>
-                <w:position w:val="0"/>
-                <w:sz w:val="22"/>
-                <w:shd w:fill="auto" w:val="clear"/>
-              </w:rPr>
-              <w:t xml:space="preserve">Given</w:t>
-            </w:r>
-          </w:p>
-        </w:tc>
-        <w:tc>
-          <w:tcPr>
-            <w:tcW w:w="6540" w:type="dxa"/>
-            <w:tcBorders>
-              <w:top w:val="single" w:color="ffffff" w:sz="6"/>
-              <w:left w:val="single" w:color="ffffff" w:sz="6"/>
-              <w:bottom w:val="single" w:color="1155cc" w:sz="6"/>
-              <w:right w:val="single" w:color="ffffff" w:sz="6"/>
-            </w:tcBorders>
-            <w:shd w:color="000000" w:fill="auto" w:val="clear"/>
-            <w:tcMar>
-              <w:left w:w="40" w:type="dxa"/>
-              <w:right w:w="40" w:type="dxa"/>
-            </w:tcMar>
-            <w:vAlign w:val="center"/>
-          </w:tcPr>
-          <w:p>
-            <w:pPr>
-              <w:spacing w:before="0" w:after="0" w:line="276"/>
-              <w:ind w:right="0" w:left="0" w:firstLine="0"/>
-              <w:jc w:val="left"/>
-              <w:rPr>
-                <w:rFonts w:ascii="Calibri" w:hAnsi="Calibri" w:cs="Calibri" w:eastAsia="Calibri"/>
-                <w:color w:val="auto"/>
-                <w:spacing w:val="0"/>
-                <w:position w:val="0"/>
-                <w:sz w:val="22"/>
-              </w:rPr>
-            </w:pPr>
-            <w:r>
-              <w:rPr>
-                <w:rFonts w:ascii="Calibri" w:hAnsi="Calibri" w:cs="Calibri" w:eastAsia="Calibri"/>
-                <w:color w:val="auto"/>
-                <w:spacing w:val="0"/>
-                <w:position w:val="0"/>
-                <w:sz w:val="22"/>
-                <w:shd w:fill="auto" w:val="clear"/>
-              </w:rPr>
-              <w:t xml:space="preserve">En parcourant la liste des évenements</w:t>
-            </w:r>
-          </w:p>
-        </w:tc>
-      </w:tr>
-      <w:tr>
-        <w:trPr>
-          <w:trHeight w:val="315" w:hRule="auto"/>
-          <w:jc w:val="left"/>
-        </w:trPr>
-        <w:tc>
-          <w:tcPr>
-            <w:tcW w:w="2490" w:type="dxa"/>
-            <w:tcBorders>
-              <w:top w:val="single" w:color="ffffff" w:sz="6"/>
-              <w:left w:val="single" w:color="ffffff" w:sz="6"/>
-              <w:bottom w:val="single" w:color="ffffff" w:sz="6"/>
-              <w:right w:val="single" w:color="ffffff" w:sz="6"/>
-            </w:tcBorders>
-            <w:shd w:color="000000" w:fill="3300ff" w:val="clear"/>
-            <w:tcMar>
-              <w:left w:w="0" w:type="dxa"/>
-              <w:right w:w="0" w:type="dxa"/>
-            </w:tcMar>
-            <w:vAlign w:val="center"/>
-          </w:tcPr>
-          <w:p>
-            <w:pPr>
-              <w:spacing w:before="0" w:after="0" w:line="276"/>
-              <w:ind w:right="0" w:left="0" w:firstLine="0"/>
-              <w:jc w:val="center"/>
-              <w:rPr>
-                <w:spacing w:val="0"/>
-                <w:position w:val="0"/>
-                <w:sz w:val="22"/>
-              </w:rPr>
-            </w:pPr>
-            <w:r>
-              <w:rPr>
-                <w:rFonts w:ascii="Montserrat" w:hAnsi="Montserrat" w:cs="Montserrat" w:eastAsia="Montserrat"/>
-                <w:b/>
-                <w:color w:val="FFFFFF"/>
-                <w:spacing w:val="0"/>
-                <w:position w:val="0"/>
-                <w:sz w:val="22"/>
-                <w:shd w:fill="auto" w:val="clear"/>
-              </w:rPr>
-              <w:t xml:space="preserve">When</w:t>
-            </w:r>
-          </w:p>
-        </w:tc>
-        <w:tc>
-          <w:tcPr>
-            <w:tcW w:w="6540" w:type="dxa"/>
-            <w:tcBorders>
-              <w:top w:val="single" w:color="1155cc" w:sz="6"/>
-              <w:left w:val="single" w:color="ffffff" w:sz="6"/>
-              <w:bottom w:val="single" w:color="1155cc" w:sz="6"/>
-              <w:right w:val="single" w:color="ffffff" w:sz="6"/>
-            </w:tcBorders>
-            <w:shd w:color="000000" w:fill="auto" w:val="clear"/>
-            <w:tcMar>
-              <w:left w:w="0" w:type="dxa"/>
-              <w:right w:w="0" w:type="dxa"/>
-            </w:tcMar>
-            <w:vAlign w:val="center"/>
-          </w:tcPr>
-          <w:p>
-            <w:pPr>
-              <w:spacing w:before="0" w:after="0" w:line="276"/>
-              <w:ind w:right="0" w:left="0" w:firstLine="0"/>
-              <w:jc w:val="left"/>
-              <w:rPr>
-                <w:rFonts w:ascii="Calibri" w:hAnsi="Calibri" w:cs="Calibri" w:eastAsia="Calibri"/>
-                <w:color w:val="auto"/>
-                <w:spacing w:val="0"/>
-                <w:position w:val="0"/>
-                <w:sz w:val="22"/>
-              </w:rPr>
-            </w:pPr>
-            <w:r>
-              <w:rPr>
-                <w:rFonts w:ascii="Calibri" w:hAnsi="Calibri" w:cs="Calibri" w:eastAsia="Calibri"/>
-                <w:color w:val="auto"/>
-                <w:spacing w:val="0"/>
-                <w:position w:val="0"/>
-                <w:sz w:val="22"/>
-                <w:shd w:fill="auto" w:val="clear"/>
-              </w:rPr>
-              <w:t xml:space="preserve">Lorsque je clique sur la collaps de catégories peut importe l'endroit</w:t>
-            </w:r>
-          </w:p>
-        </w:tc>
-      </w:tr>
-      <w:tr>
-        <w:trPr>
-          <w:trHeight w:val="315" w:hRule="auto"/>
-          <w:jc w:val="left"/>
-        </w:trPr>
-        <w:tc>
-          <w:tcPr>
-            <w:tcW w:w="2490" w:type="dxa"/>
-            <w:tcBorders>
-              <w:top w:val="single" w:color="ffffff" w:sz="6"/>
-              <w:left w:val="single" w:color="ffffff" w:sz="6"/>
-              <w:bottom w:val="single" w:color="ffffff" w:sz="6"/>
-              <w:right w:val="single" w:color="ffffff" w:sz="6"/>
-            </w:tcBorders>
-            <w:shd w:color="000000" w:fill="3300ff" w:val="clear"/>
-            <w:tcMar>
-              <w:left w:w="40" w:type="dxa"/>
-              <w:right w:w="40" w:type="dxa"/>
-            </w:tcMar>
-            <w:vAlign w:val="center"/>
-          </w:tcPr>
-          <w:p>
-            <w:pPr>
-              <w:spacing w:before="0" w:after="0" w:line="276"/>
-              <w:ind w:right="0" w:left="0" w:firstLine="0"/>
-              <w:jc w:val="center"/>
-              <w:rPr>
-                <w:spacing w:val="0"/>
-                <w:position w:val="0"/>
-                <w:sz w:val="22"/>
-              </w:rPr>
-            </w:pPr>
-            <w:r>
-              <w:rPr>
-                <w:rFonts w:ascii="Montserrat" w:hAnsi="Montserrat" w:cs="Montserrat" w:eastAsia="Montserrat"/>
-                <w:b/>
-                <w:color w:val="FFFFFF"/>
-                <w:spacing w:val="0"/>
-                <w:position w:val="0"/>
-                <w:sz w:val="22"/>
-                <w:shd w:fill="auto" w:val="clear"/>
-              </w:rPr>
-              <w:t xml:space="preserve">Then</w:t>
-            </w:r>
-          </w:p>
-        </w:tc>
-        <w:tc>
-          <w:tcPr>
-            <w:tcW w:w="6540" w:type="dxa"/>
-            <w:tcBorders>
-              <w:top w:val="single" w:color="1155cc" w:sz="6"/>
-              <w:left w:val="single" w:color="ffffff" w:sz="6"/>
-              <w:bottom w:val="single" w:color="ffffff" w:sz="6"/>
-              <w:right w:val="single" w:color="ffffff" w:sz="6"/>
-            </w:tcBorders>
-            <w:shd w:color="000000" w:fill="auto" w:val="clear"/>
-            <w:tcMar>
-              <w:left w:w="40" w:type="dxa"/>
-              <w:right w:w="40" w:type="dxa"/>
-            </w:tcMar>
-            <w:vAlign w:val="center"/>
-          </w:tcPr>
-          <w:p>
-            <w:pPr>
-              <w:spacing w:before="0" w:after="0" w:line="276"/>
-              <w:ind w:right="0" w:left="0" w:firstLine="0"/>
-              <w:jc w:val="left"/>
-              <w:rPr>
-                <w:rFonts w:ascii="Calibri" w:hAnsi="Calibri" w:cs="Calibri" w:eastAsia="Calibri"/>
-                <w:color w:val="auto"/>
-                <w:spacing w:val="0"/>
-                <w:position w:val="0"/>
-                <w:sz w:val="22"/>
-              </w:rPr>
-            </w:pPr>
-            <w:r>
-              <w:rPr>
-                <w:rFonts w:ascii="Calibri" w:hAnsi="Calibri" w:cs="Calibri" w:eastAsia="Calibri"/>
-                <w:color w:val="auto"/>
-                <w:spacing w:val="0"/>
-                <w:position w:val="0"/>
-                <w:sz w:val="22"/>
-                <w:shd w:fill="auto" w:val="clear"/>
-              </w:rPr>
-              <w:t xml:space="preserve">Cela ouvre ou ferme la collapse selon son état</w:t>
-            </w:r>
-          </w:p>
-        </w:tc>
-      </w:tr>
-      <w:tr>
-        <w:trPr>
-          <w:trHeight w:val="339" w:hRule="auto"/>
-          <w:jc w:val="left"/>
-        </w:trPr>
-        <w:tc>
-          <w:tcPr>
-            <w:tcW w:w="2490" w:type="dxa"/>
-            <w:tcBorders>
-              <w:top w:val="single" w:color="ffffff" w:sz="6"/>
-              <w:left w:val="single" w:color="ffffff" w:sz="6"/>
-              <w:bottom w:val="single" w:color="ffffff" w:sz="6"/>
-              <w:right w:val="single" w:color="ffffff" w:sz="6"/>
-            </w:tcBorders>
-            <w:shd w:color="000000" w:fill="auto" w:val="clear"/>
-            <w:tcMar>
-              <w:left w:w="40" w:type="dxa"/>
-              <w:right w:w="40" w:type="dxa"/>
-            </w:tcMar>
-            <w:vAlign w:val="center"/>
-          </w:tcPr>
-          <w:p>
-            <w:pPr>
-              <w:spacing w:before="0" w:after="0" w:line="276"/>
-              <w:ind w:right="0" w:left="0" w:firstLine="0"/>
-              <w:jc w:val="left"/>
-              <w:rPr>
-                <w:rFonts w:ascii="Calibri" w:hAnsi="Calibri" w:cs="Calibri" w:eastAsia="Calibri"/>
-                <w:color w:val="auto"/>
-                <w:spacing w:val="0"/>
-                <w:position w:val="0"/>
-                <w:sz w:val="22"/>
-                <w:shd w:fill="auto" w:val="clear"/>
-              </w:rPr>
-            </w:pPr>
-          </w:p>
-        </w:tc>
-        <w:tc>
-          <w:tcPr>
-            <w:tcW w:w="6540" w:type="dxa"/>
-            <w:tcBorders>
-              <w:top w:val="single" w:color="ffffff" w:sz="6"/>
-              <w:left w:val="single" w:color="ffffff" w:sz="6"/>
-              <w:bottom w:val="single" w:color="ffffff" w:sz="6"/>
-              <w:right w:val="single" w:color="ffffff" w:sz="6"/>
-            </w:tcBorders>
-            <w:shd w:color="000000" w:fill="auto" w:val="clear"/>
-            <w:tcMar>
-              <w:left w:w="40" w:type="dxa"/>
-              <w:right w:w="40" w:type="dxa"/>
-            </w:tcMar>
-            <w:vAlign w:val="center"/>
-          </w:tcPr>
-          <w:p>
-            <w:pPr>
-              <w:spacing w:before="0" w:after="0" w:line="276"/>
-              <w:ind w:right="0" w:left="0" w:firstLine="0"/>
-              <w:jc w:val="left"/>
-              <w:rPr>
-                <w:rFonts w:ascii="Calibri" w:hAnsi="Calibri" w:cs="Calibri" w:eastAsia="Calibri"/>
-                <w:color w:val="auto"/>
-                <w:spacing w:val="0"/>
-                <w:position w:val="0"/>
-                <w:sz w:val="22"/>
-                <w:shd w:fill="auto" w:val="clear"/>
-              </w:rPr>
-            </w:pPr>
-          </w:p>
-        </w:tc>
-      </w:tr>
-      <w:tr>
-        <w:trPr>
-          <w:trHeight w:val="315" w:hRule="auto"/>
-          <w:jc w:val="left"/>
-        </w:trPr>
-        <w:tc>
-          <w:tcPr>
-            <w:tcW w:w="9030" w:type="dxa"/>
-            <w:gridSpan w:val="2"/>
-            <w:tcBorders>
-              <w:top w:val="single" w:color="ffffff" w:sz="6"/>
-              <w:left w:val="single" w:color="ffffff" w:sz="6"/>
-              <w:bottom w:val="single" w:color="ffffff" w:sz="6"/>
-              <w:right w:val="single" w:color="ffffff" w:sz="6"/>
-            </w:tcBorders>
-            <w:shd w:color="000000" w:fill="3300ff" w:val="clear"/>
-            <w:tcMar>
-              <w:left w:w="40" w:type="dxa"/>
-              <w:right w:w="40" w:type="dxa"/>
-            </w:tcMar>
-            <w:vAlign w:val="center"/>
-          </w:tcPr>
-          <w:p>
-            <w:pPr>
-              <w:spacing w:before="0" w:after="0" w:line="276"/>
-              <w:ind w:right="0" w:left="0" w:firstLine="0"/>
-              <w:jc w:val="center"/>
-              <w:rPr>
-                <w:spacing w:val="0"/>
-                <w:position w:val="0"/>
-                <w:sz w:val="22"/>
-              </w:rPr>
-            </w:pPr>
-            <w:r>
-              <w:rPr>
-                <w:rFonts w:ascii="Montserrat" w:hAnsi="Montserrat" w:cs="Montserrat" w:eastAsia="Montserrat"/>
-                <w:b/>
-                <w:color w:val="FFFFFF"/>
-                <w:spacing w:val="0"/>
-                <w:position w:val="0"/>
-                <w:sz w:val="22"/>
-                <w:shd w:fill="auto" w:val="clear"/>
-              </w:rPr>
-              <w:t xml:space="preserve">Scénario 12</w:t>
             </w:r>
           </w:p>
         </w:tc>

</xml_diff>